<commit_message>
Update with revisions for prompt #3
</commit_message>
<xml_diff>
--- a/TONDRA_MySQL-Week8-Coding-Assignment.docx
+++ b/TONDRA_MySQL-Week8-Coding-Assignment.docx
@@ -424,41 +424,384 @@
     </w:p>
     <w:p>
       <w:pPr>
-        <w:rPr>
-          <w:szCs w:val="24"/>
-        </w:rPr>
-      </w:pPr>
-      <w:r>
-        <w:rPr>
-          <w:szCs w:val="24"/>
-        </w:rPr>
-        <w:t>1. I want to know how many employees with each title were born after 1965-01-01.</w:t>
+        <w:pStyle w:val="ListParagraph"/>
+        <w:numPr>
+          <w:ilvl w:val="0"/>
+          <w:numId w:val="3"/>
+        </w:numPr>
+        <w:rPr>
+          <w:szCs w:val="24"/>
+        </w:rPr>
+      </w:pPr>
+      <w:r>
+        <w:rPr>
+          <w:szCs w:val="24"/>
+        </w:rPr>
+        <w:t>I want to know how many employees with each title were born after 1965-01-01.</w:t>
       </w:r>
     </w:p>
     <w:p>
       <w:pPr>
-        <w:rPr>
-          <w:szCs w:val="24"/>
-        </w:rPr>
-      </w:pPr>
-      <w:r>
-        <w:rPr>
-          <w:szCs w:val="24"/>
-        </w:rPr>
-        <w:t>2. I want to know the average salary per title.</w:t>
+        <w:autoSpaceDE w:val="0"/>
+        <w:autoSpaceDN w:val="0"/>
+        <w:adjustRightInd w:val="0"/>
+        <w:spacing w:after="0" w:line="240" w:lineRule="auto"/>
+        <w:rPr>
+          <w:rFonts w:ascii="Consolas" w:hAnsi="Consolas" w:cs="Consolas"/>
+          <w:sz w:val="20"/>
+          <w:szCs w:val="20"/>
+        </w:rPr>
+      </w:pPr>
+      <w:r>
+        <w:rPr>
+          <w:rFonts w:ascii="Consolas" w:hAnsi="Consolas" w:cs="Consolas"/>
+          <w:b/>
+          <w:bCs/>
+          <w:color w:val="800000"/>
+          <w:sz w:val="20"/>
+          <w:szCs w:val="20"/>
+        </w:rPr>
+        <w:t>select</w:t>
+      </w:r>
+      <w:r>
+        <w:rPr>
+          <w:rFonts w:ascii="Consolas" w:hAnsi="Consolas" w:cs="Consolas"/>
+          <w:color w:val="000000"/>
+          <w:sz w:val="20"/>
+          <w:szCs w:val="20"/>
+        </w:rPr>
+        <w:t xml:space="preserve"> </w:t>
+      </w:r>
+      <w:proofErr w:type="spellStart"/>
+      <w:proofErr w:type="gramStart"/>
+      <w:r>
+        <w:rPr>
+          <w:rFonts w:ascii="Consolas" w:hAnsi="Consolas" w:cs="Consolas"/>
+          <w:color w:val="000000"/>
+          <w:sz w:val="20"/>
+          <w:szCs w:val="20"/>
+        </w:rPr>
+        <w:t>t.title</w:t>
+      </w:r>
+      <w:proofErr w:type="spellEnd"/>
+      <w:proofErr w:type="gramEnd"/>
+      <w:r>
+        <w:rPr>
+          <w:rFonts w:ascii="Consolas" w:hAnsi="Consolas" w:cs="Consolas"/>
+          <w:color w:val="000000"/>
+          <w:sz w:val="20"/>
+          <w:szCs w:val="20"/>
+        </w:rPr>
+        <w:t xml:space="preserve"> </w:t>
+      </w:r>
+      <w:r>
+        <w:rPr>
+          <w:rFonts w:ascii="Consolas" w:hAnsi="Consolas" w:cs="Consolas"/>
+          <w:b/>
+          <w:bCs/>
+          <w:color w:val="800000"/>
+          <w:sz w:val="20"/>
+          <w:szCs w:val="20"/>
+        </w:rPr>
+        <w:t>as</w:t>
+      </w:r>
+      <w:r>
+        <w:rPr>
+          <w:rFonts w:ascii="Consolas" w:hAnsi="Consolas" w:cs="Consolas"/>
+          <w:color w:val="000000"/>
+          <w:sz w:val="20"/>
+          <w:szCs w:val="20"/>
+        </w:rPr>
+        <w:t xml:space="preserve"> </w:t>
+      </w:r>
+      <w:r>
+        <w:rPr>
+          <w:rFonts w:ascii="Consolas" w:hAnsi="Consolas" w:cs="Consolas"/>
+          <w:color w:val="000080"/>
+          <w:sz w:val="20"/>
+          <w:szCs w:val="20"/>
+        </w:rPr>
+        <w:t>"Title"</w:t>
+      </w:r>
+      <w:r>
+        <w:rPr>
+          <w:rFonts w:ascii="Consolas" w:hAnsi="Consolas" w:cs="Consolas"/>
+          <w:color w:val="000000"/>
+          <w:sz w:val="20"/>
+          <w:szCs w:val="20"/>
+        </w:rPr>
+        <w:t xml:space="preserve">, </w:t>
+      </w:r>
+      <w:r>
+        <w:rPr>
+          <w:rFonts w:ascii="Consolas" w:hAnsi="Consolas" w:cs="Consolas"/>
+          <w:b/>
+          <w:bCs/>
+          <w:color w:val="000080"/>
+          <w:sz w:val="20"/>
+          <w:szCs w:val="20"/>
+        </w:rPr>
+        <w:t>count</w:t>
+      </w:r>
+      <w:r>
+        <w:rPr>
+          <w:rFonts w:ascii="Consolas" w:hAnsi="Consolas" w:cs="Consolas"/>
+          <w:color w:val="000000"/>
+          <w:sz w:val="20"/>
+          <w:szCs w:val="20"/>
+        </w:rPr>
+        <w:t>(</w:t>
+      </w:r>
+      <w:proofErr w:type="spellStart"/>
+      <w:r>
+        <w:rPr>
+          <w:rFonts w:ascii="Consolas" w:hAnsi="Consolas" w:cs="Consolas"/>
+          <w:color w:val="000000"/>
+          <w:sz w:val="20"/>
+          <w:szCs w:val="20"/>
+        </w:rPr>
+        <w:t>e.birth_date</w:t>
+      </w:r>
+      <w:proofErr w:type="spellEnd"/>
+      <w:r>
+        <w:rPr>
+          <w:rFonts w:ascii="Consolas" w:hAnsi="Consolas" w:cs="Consolas"/>
+          <w:color w:val="000000"/>
+          <w:sz w:val="20"/>
+          <w:szCs w:val="20"/>
+        </w:rPr>
+        <w:t xml:space="preserve">) </w:t>
+      </w:r>
+      <w:r>
+        <w:rPr>
+          <w:rFonts w:ascii="Consolas" w:hAnsi="Consolas" w:cs="Consolas"/>
+          <w:b/>
+          <w:bCs/>
+          <w:color w:val="800000"/>
+          <w:sz w:val="20"/>
+          <w:szCs w:val="20"/>
+        </w:rPr>
+        <w:t>as</w:t>
+      </w:r>
+      <w:r>
+        <w:rPr>
+          <w:rFonts w:ascii="Consolas" w:hAnsi="Consolas" w:cs="Consolas"/>
+          <w:color w:val="000000"/>
+          <w:sz w:val="20"/>
+          <w:szCs w:val="20"/>
+        </w:rPr>
+        <w:t xml:space="preserve"> </w:t>
+      </w:r>
+      <w:r>
+        <w:rPr>
+          <w:rFonts w:ascii="Consolas" w:hAnsi="Consolas" w:cs="Consolas"/>
+          <w:color w:val="000080"/>
+          <w:sz w:val="20"/>
+          <w:szCs w:val="20"/>
+        </w:rPr>
+        <w:t>"Count"</w:t>
+      </w:r>
+      <w:r>
+        <w:rPr>
+          <w:rFonts w:ascii="Consolas" w:hAnsi="Consolas" w:cs="Consolas"/>
+          <w:color w:val="000000"/>
+          <w:sz w:val="20"/>
+          <w:szCs w:val="20"/>
+        </w:rPr>
+        <w:t xml:space="preserve"> </w:t>
+      </w:r>
+      <w:r>
+        <w:rPr>
+          <w:rFonts w:ascii="Consolas" w:hAnsi="Consolas" w:cs="Consolas"/>
+          <w:b/>
+          <w:bCs/>
+          <w:color w:val="800000"/>
+          <w:sz w:val="20"/>
+          <w:szCs w:val="20"/>
+        </w:rPr>
+        <w:t>from</w:t>
+      </w:r>
+      <w:r>
+        <w:rPr>
+          <w:rFonts w:ascii="Consolas" w:hAnsi="Consolas" w:cs="Consolas"/>
+          <w:color w:val="000000"/>
+          <w:sz w:val="20"/>
+          <w:szCs w:val="20"/>
+        </w:rPr>
+        <w:t xml:space="preserve"> titles t</w:t>
       </w:r>
     </w:p>
     <w:p>
       <w:pPr>
-        <w:rPr>
-          <w:szCs w:val="24"/>
-        </w:rPr>
-      </w:pPr>
-      <w:r>
-        <w:rPr>
-          <w:szCs w:val="24"/>
-        </w:rPr>
-        <w:t>3. How much money was spent on salary for the marketing department between the years 1990 and 1992?</w:t>
+        <w:autoSpaceDE w:val="0"/>
+        <w:autoSpaceDN w:val="0"/>
+        <w:adjustRightInd w:val="0"/>
+        <w:spacing w:after="0" w:line="240" w:lineRule="auto"/>
+        <w:rPr>
+          <w:rFonts w:ascii="Consolas" w:hAnsi="Consolas" w:cs="Consolas"/>
+          <w:sz w:val="20"/>
+          <w:szCs w:val="20"/>
+        </w:rPr>
+      </w:pPr>
+      <w:r>
+        <w:rPr>
+          <w:rFonts w:ascii="Consolas" w:hAnsi="Consolas" w:cs="Consolas"/>
+          <w:b/>
+          <w:bCs/>
+          <w:color w:val="800000"/>
+          <w:sz w:val="20"/>
+          <w:szCs w:val="20"/>
+        </w:rPr>
+        <w:t>inner</w:t>
+      </w:r>
+      <w:r>
+        <w:rPr>
+          <w:rFonts w:ascii="Consolas" w:hAnsi="Consolas" w:cs="Consolas"/>
+          <w:color w:val="000000"/>
+          <w:sz w:val="20"/>
+          <w:szCs w:val="20"/>
+        </w:rPr>
+        <w:t xml:space="preserve"> </w:t>
+      </w:r>
+      <w:r>
+        <w:rPr>
+          <w:rFonts w:ascii="Consolas" w:hAnsi="Consolas" w:cs="Consolas"/>
+          <w:b/>
+          <w:bCs/>
+          <w:color w:val="800000"/>
+          <w:sz w:val="20"/>
+          <w:szCs w:val="20"/>
+        </w:rPr>
+        <w:t>join</w:t>
+      </w:r>
+      <w:r>
+        <w:rPr>
+          <w:rFonts w:ascii="Consolas" w:hAnsi="Consolas" w:cs="Consolas"/>
+          <w:color w:val="000000"/>
+          <w:sz w:val="20"/>
+          <w:szCs w:val="20"/>
+        </w:rPr>
+        <w:t xml:space="preserve"> employees e </w:t>
+      </w:r>
+      <w:r>
+        <w:rPr>
+          <w:rFonts w:ascii="Consolas" w:hAnsi="Consolas" w:cs="Consolas"/>
+          <w:b/>
+          <w:bCs/>
+          <w:color w:val="800000"/>
+          <w:sz w:val="20"/>
+          <w:szCs w:val="20"/>
+        </w:rPr>
+        <w:t>on</w:t>
+      </w:r>
+      <w:r>
+        <w:rPr>
+          <w:rFonts w:ascii="Consolas" w:hAnsi="Consolas" w:cs="Consolas"/>
+          <w:color w:val="000000"/>
+          <w:sz w:val="20"/>
+          <w:szCs w:val="20"/>
+        </w:rPr>
+        <w:t xml:space="preserve"> </w:t>
+      </w:r>
+      <w:proofErr w:type="spellStart"/>
+      <w:r>
+        <w:rPr>
+          <w:rFonts w:ascii="Consolas" w:hAnsi="Consolas" w:cs="Consolas"/>
+          <w:color w:val="000000"/>
+          <w:sz w:val="20"/>
+          <w:szCs w:val="20"/>
+        </w:rPr>
+        <w:t>e.emp_no</w:t>
+      </w:r>
+      <w:proofErr w:type="spellEnd"/>
+      <w:r>
+        <w:rPr>
+          <w:rFonts w:ascii="Consolas" w:hAnsi="Consolas" w:cs="Consolas"/>
+          <w:color w:val="000000"/>
+          <w:sz w:val="20"/>
+          <w:szCs w:val="20"/>
+        </w:rPr>
+        <w:t xml:space="preserve"> = </w:t>
+      </w:r>
+      <w:proofErr w:type="spellStart"/>
+      <w:r>
+        <w:rPr>
+          <w:rFonts w:ascii="Consolas" w:hAnsi="Consolas" w:cs="Consolas"/>
+          <w:color w:val="000000"/>
+          <w:sz w:val="20"/>
+          <w:szCs w:val="20"/>
+        </w:rPr>
+        <w:t>t.emp_no</w:t>
+      </w:r>
+      <w:proofErr w:type="spellEnd"/>
+      <w:r>
+        <w:rPr>
+          <w:rFonts w:ascii="Consolas" w:hAnsi="Consolas" w:cs="Consolas"/>
+          <w:color w:val="000000"/>
+          <w:sz w:val="20"/>
+          <w:szCs w:val="20"/>
+        </w:rPr>
+        <w:t xml:space="preserve"> </w:t>
+      </w:r>
+      <w:r>
+        <w:rPr>
+          <w:rFonts w:ascii="Consolas" w:hAnsi="Consolas" w:cs="Consolas"/>
+          <w:b/>
+          <w:bCs/>
+          <w:color w:val="800000"/>
+          <w:sz w:val="20"/>
+          <w:szCs w:val="20"/>
+        </w:rPr>
+        <w:t>where</w:t>
+      </w:r>
+      <w:r>
+        <w:rPr>
+          <w:rFonts w:ascii="Consolas" w:hAnsi="Consolas" w:cs="Consolas"/>
+          <w:color w:val="000000"/>
+          <w:sz w:val="20"/>
+          <w:szCs w:val="20"/>
+        </w:rPr>
+        <w:t xml:space="preserve"> </w:t>
+      </w:r>
+      <w:proofErr w:type="spellStart"/>
+      <w:proofErr w:type="gramStart"/>
+      <w:r>
+        <w:rPr>
+          <w:rFonts w:ascii="Consolas" w:hAnsi="Consolas" w:cs="Consolas"/>
+          <w:color w:val="000000"/>
+          <w:sz w:val="20"/>
+          <w:szCs w:val="20"/>
+        </w:rPr>
+        <w:t>e.birth</w:t>
+      </w:r>
+      <w:proofErr w:type="gramEnd"/>
+      <w:r>
+        <w:rPr>
+          <w:rFonts w:ascii="Consolas" w:hAnsi="Consolas" w:cs="Consolas"/>
+          <w:color w:val="000000"/>
+          <w:sz w:val="20"/>
+          <w:szCs w:val="20"/>
+        </w:rPr>
+        <w:t>_date</w:t>
+      </w:r>
+      <w:proofErr w:type="spellEnd"/>
+      <w:r>
+        <w:rPr>
+          <w:rFonts w:ascii="Consolas" w:hAnsi="Consolas" w:cs="Consolas"/>
+          <w:color w:val="000000"/>
+          <w:sz w:val="20"/>
+          <w:szCs w:val="20"/>
+        </w:rPr>
+        <w:t xml:space="preserve"> &gt; </w:t>
+      </w:r>
+      <w:r>
+        <w:rPr>
+          <w:rFonts w:ascii="Consolas" w:hAnsi="Consolas" w:cs="Consolas"/>
+          <w:color w:val="000080"/>
+          <w:sz w:val="20"/>
+          <w:szCs w:val="20"/>
+        </w:rPr>
+        <w:t>"1965-01-01"</w:t>
       </w:r>
     </w:p>
     <w:p>
@@ -467,46 +810,1290 @@
           <w:szCs w:val="24"/>
         </w:rPr>
       </w:pPr>
+      <w:r>
+        <w:rPr>
+          <w:rFonts w:ascii="Consolas" w:hAnsi="Consolas" w:cs="Consolas"/>
+          <w:b/>
+          <w:bCs/>
+          <w:color w:val="800000"/>
+          <w:sz w:val="20"/>
+          <w:szCs w:val="20"/>
+        </w:rPr>
+        <w:t>group</w:t>
+      </w:r>
+      <w:r>
+        <w:rPr>
+          <w:rFonts w:ascii="Consolas" w:hAnsi="Consolas" w:cs="Consolas"/>
+          <w:color w:val="000000"/>
+          <w:sz w:val="20"/>
+          <w:szCs w:val="20"/>
+        </w:rPr>
+        <w:t xml:space="preserve"> </w:t>
+      </w:r>
+      <w:r>
+        <w:rPr>
+          <w:rFonts w:ascii="Consolas" w:hAnsi="Consolas" w:cs="Consolas"/>
+          <w:b/>
+          <w:bCs/>
+          <w:color w:val="800000"/>
+          <w:sz w:val="20"/>
+          <w:szCs w:val="20"/>
+        </w:rPr>
+        <w:t>by</w:t>
+      </w:r>
+      <w:r>
+        <w:rPr>
+          <w:rFonts w:ascii="Consolas" w:hAnsi="Consolas" w:cs="Consolas"/>
+          <w:color w:val="000000"/>
+          <w:sz w:val="20"/>
+          <w:szCs w:val="20"/>
+        </w:rPr>
+        <w:t xml:space="preserve"> </w:t>
+      </w:r>
+      <w:proofErr w:type="spellStart"/>
+      <w:proofErr w:type="gramStart"/>
+      <w:r>
+        <w:rPr>
+          <w:rFonts w:ascii="Consolas" w:hAnsi="Consolas" w:cs="Consolas"/>
+          <w:color w:val="000000"/>
+          <w:sz w:val="20"/>
+          <w:szCs w:val="20"/>
+        </w:rPr>
+        <w:t>t.title</w:t>
+      </w:r>
+      <w:proofErr w:type="spellEnd"/>
+      <w:proofErr w:type="gramEnd"/>
+      <w:r>
+        <w:rPr>
+          <w:rFonts w:ascii="Consolas" w:hAnsi="Consolas" w:cs="Consolas"/>
+          <w:color w:val="FF0000"/>
+          <w:sz w:val="20"/>
+          <w:szCs w:val="20"/>
+        </w:rPr>
+        <w:t>;</w:t>
+      </w:r>
     </w:p>
     <w:p>
       <w:pPr>
-        <w:rPr>
-          <w:b/>
-          <w:szCs w:val="24"/>
-        </w:rPr>
-      </w:pPr>
-      <w:r>
-        <w:rPr>
-          <w:b/>
-          <w:szCs w:val="24"/>
-        </w:rPr>
-        <w:t xml:space="preserve">Screenshots of </w:t>
-      </w:r>
-      <w:r>
-        <w:rPr>
-          <w:b/>
-          <w:szCs w:val="24"/>
-        </w:rPr>
-        <w:t>Queries</w:t>
-      </w:r>
-      <w:r>
-        <w:rPr>
-          <w:b/>
-          <w:szCs w:val="24"/>
-        </w:rPr>
-        <w:t>:</w:t>
+        <w:pStyle w:val="ListParagraph"/>
+        <w:numPr>
+          <w:ilvl w:val="0"/>
+          <w:numId w:val="3"/>
+        </w:numPr>
+        <w:rPr>
+          <w:szCs w:val="24"/>
+        </w:rPr>
+      </w:pPr>
+      <w:r>
+        <w:rPr>
+          <w:szCs w:val="24"/>
+        </w:rPr>
+        <w:t>I want to know the average salary per title.</w:t>
       </w:r>
     </w:p>
     <w:p>
       <w:pPr>
-        <w:rPr>
-          <w:b/>
-          <w:szCs w:val="24"/>
-        </w:rPr>
-      </w:pPr>
-      <w:r>
-        <w:rPr>
-          <w:b/>
+        <w:autoSpaceDE w:val="0"/>
+        <w:autoSpaceDN w:val="0"/>
+        <w:adjustRightInd w:val="0"/>
+        <w:spacing w:after="0" w:line="240" w:lineRule="auto"/>
+        <w:rPr>
+          <w:rFonts w:ascii="Consolas" w:hAnsi="Consolas" w:cs="Consolas"/>
+          <w:sz w:val="20"/>
+          <w:szCs w:val="20"/>
+        </w:rPr>
+      </w:pPr>
+      <w:r>
+        <w:rPr>
+          <w:rFonts w:ascii="Consolas" w:hAnsi="Consolas" w:cs="Consolas"/>
+          <w:b/>
+          <w:bCs/>
+          <w:color w:val="800000"/>
+          <w:sz w:val="20"/>
+          <w:szCs w:val="20"/>
+        </w:rPr>
+        <w:t>select</w:t>
+      </w:r>
+      <w:r>
+        <w:rPr>
+          <w:rFonts w:ascii="Consolas" w:hAnsi="Consolas" w:cs="Consolas"/>
+          <w:color w:val="000000"/>
+          <w:sz w:val="20"/>
+          <w:szCs w:val="20"/>
+        </w:rPr>
+        <w:t xml:space="preserve"> </w:t>
+      </w:r>
+      <w:proofErr w:type="spellStart"/>
+      <w:proofErr w:type="gramStart"/>
+      <w:r>
+        <w:rPr>
+          <w:rFonts w:ascii="Consolas" w:hAnsi="Consolas" w:cs="Consolas"/>
+          <w:color w:val="000000"/>
+          <w:sz w:val="20"/>
+          <w:szCs w:val="20"/>
+        </w:rPr>
+        <w:t>t.title</w:t>
+      </w:r>
+      <w:proofErr w:type="spellEnd"/>
+      <w:proofErr w:type="gramEnd"/>
+      <w:r>
+        <w:rPr>
+          <w:rFonts w:ascii="Consolas" w:hAnsi="Consolas" w:cs="Consolas"/>
+          <w:color w:val="000000"/>
+          <w:sz w:val="20"/>
+          <w:szCs w:val="20"/>
+        </w:rPr>
+        <w:t xml:space="preserve"> </w:t>
+      </w:r>
+      <w:r>
+        <w:rPr>
+          <w:rFonts w:ascii="Consolas" w:hAnsi="Consolas" w:cs="Consolas"/>
+          <w:b/>
+          <w:bCs/>
+          <w:color w:val="800000"/>
+          <w:sz w:val="20"/>
+          <w:szCs w:val="20"/>
+        </w:rPr>
+        <w:t>as</w:t>
+      </w:r>
+      <w:r>
+        <w:rPr>
+          <w:rFonts w:ascii="Consolas" w:hAnsi="Consolas" w:cs="Consolas"/>
+          <w:color w:val="000000"/>
+          <w:sz w:val="20"/>
+          <w:szCs w:val="20"/>
+        </w:rPr>
+        <w:t xml:space="preserve"> </w:t>
+      </w:r>
+      <w:r>
+        <w:rPr>
+          <w:rFonts w:ascii="Consolas" w:hAnsi="Consolas" w:cs="Consolas"/>
+          <w:color w:val="000080"/>
+          <w:sz w:val="20"/>
+          <w:szCs w:val="20"/>
+        </w:rPr>
+        <w:t>"Title"</w:t>
+      </w:r>
+      <w:r>
+        <w:rPr>
+          <w:rFonts w:ascii="Consolas" w:hAnsi="Consolas" w:cs="Consolas"/>
+          <w:color w:val="000000"/>
+          <w:sz w:val="20"/>
+          <w:szCs w:val="20"/>
+        </w:rPr>
+        <w:t xml:space="preserve">, </w:t>
+      </w:r>
+      <w:r>
+        <w:rPr>
+          <w:rFonts w:ascii="Consolas" w:hAnsi="Consolas" w:cs="Consolas"/>
+          <w:b/>
+          <w:bCs/>
+          <w:color w:val="000080"/>
+          <w:sz w:val="20"/>
+          <w:szCs w:val="20"/>
+        </w:rPr>
+        <w:t>avg</w:t>
+      </w:r>
+      <w:r>
+        <w:rPr>
+          <w:rFonts w:ascii="Consolas" w:hAnsi="Consolas" w:cs="Consolas"/>
+          <w:color w:val="000000"/>
+          <w:sz w:val="20"/>
+          <w:szCs w:val="20"/>
+        </w:rPr>
+        <w:t>(</w:t>
+      </w:r>
+      <w:proofErr w:type="spellStart"/>
+      <w:r>
+        <w:rPr>
+          <w:rFonts w:ascii="Consolas" w:hAnsi="Consolas" w:cs="Consolas"/>
+          <w:color w:val="000000"/>
+          <w:sz w:val="20"/>
+          <w:szCs w:val="20"/>
+        </w:rPr>
+        <w:t>s.salary</w:t>
+      </w:r>
+      <w:proofErr w:type="spellEnd"/>
+      <w:r>
+        <w:rPr>
+          <w:rFonts w:ascii="Consolas" w:hAnsi="Consolas" w:cs="Consolas"/>
+          <w:color w:val="000000"/>
+          <w:sz w:val="20"/>
+          <w:szCs w:val="20"/>
+        </w:rPr>
+        <w:t xml:space="preserve">) </w:t>
+      </w:r>
+      <w:r>
+        <w:rPr>
+          <w:rFonts w:ascii="Consolas" w:hAnsi="Consolas" w:cs="Consolas"/>
+          <w:b/>
+          <w:bCs/>
+          <w:color w:val="800000"/>
+          <w:sz w:val="20"/>
+          <w:szCs w:val="20"/>
+        </w:rPr>
+        <w:t>as</w:t>
+      </w:r>
+      <w:r>
+        <w:rPr>
+          <w:rFonts w:ascii="Consolas" w:hAnsi="Consolas" w:cs="Consolas"/>
+          <w:color w:val="000000"/>
+          <w:sz w:val="20"/>
+          <w:szCs w:val="20"/>
+        </w:rPr>
+        <w:t xml:space="preserve"> </w:t>
+      </w:r>
+      <w:r>
+        <w:rPr>
+          <w:rFonts w:ascii="Consolas" w:hAnsi="Consolas" w:cs="Consolas"/>
+          <w:color w:val="000080"/>
+          <w:sz w:val="20"/>
+          <w:szCs w:val="20"/>
+        </w:rPr>
+        <w:t>"Average Salary"</w:t>
+      </w:r>
+      <w:r>
+        <w:rPr>
+          <w:rFonts w:ascii="Consolas" w:hAnsi="Consolas" w:cs="Consolas"/>
+          <w:color w:val="000000"/>
+          <w:sz w:val="20"/>
+          <w:szCs w:val="20"/>
+        </w:rPr>
+        <w:t xml:space="preserve"> </w:t>
+      </w:r>
+      <w:r>
+        <w:rPr>
+          <w:rFonts w:ascii="Consolas" w:hAnsi="Consolas" w:cs="Consolas"/>
+          <w:b/>
+          <w:bCs/>
+          <w:color w:val="800000"/>
+          <w:sz w:val="20"/>
+          <w:szCs w:val="20"/>
+        </w:rPr>
+        <w:t>from</w:t>
+      </w:r>
+      <w:r>
+        <w:rPr>
+          <w:rFonts w:ascii="Consolas" w:hAnsi="Consolas" w:cs="Consolas"/>
+          <w:color w:val="000000"/>
+          <w:sz w:val="20"/>
+          <w:szCs w:val="20"/>
+        </w:rPr>
+        <w:t xml:space="preserve"> titles t</w:t>
+      </w:r>
+    </w:p>
+    <w:p>
+      <w:pPr>
+        <w:autoSpaceDE w:val="0"/>
+        <w:autoSpaceDN w:val="0"/>
+        <w:adjustRightInd w:val="0"/>
+        <w:spacing w:after="0" w:line="240" w:lineRule="auto"/>
+        <w:rPr>
+          <w:rFonts w:ascii="Consolas" w:hAnsi="Consolas" w:cs="Consolas"/>
+          <w:sz w:val="20"/>
+          <w:szCs w:val="20"/>
+        </w:rPr>
+      </w:pPr>
+      <w:r>
+        <w:rPr>
+          <w:rFonts w:ascii="Consolas" w:hAnsi="Consolas" w:cs="Consolas"/>
+          <w:b/>
+          <w:bCs/>
+          <w:color w:val="800000"/>
+          <w:sz w:val="20"/>
+          <w:szCs w:val="20"/>
+        </w:rPr>
+        <w:t>inner</w:t>
+      </w:r>
+      <w:r>
+        <w:rPr>
+          <w:rFonts w:ascii="Consolas" w:hAnsi="Consolas" w:cs="Consolas"/>
+          <w:color w:val="000000"/>
+          <w:sz w:val="20"/>
+          <w:szCs w:val="20"/>
+        </w:rPr>
+        <w:t xml:space="preserve"> </w:t>
+      </w:r>
+      <w:r>
+        <w:rPr>
+          <w:rFonts w:ascii="Consolas" w:hAnsi="Consolas" w:cs="Consolas"/>
+          <w:b/>
+          <w:bCs/>
+          <w:color w:val="800000"/>
+          <w:sz w:val="20"/>
+          <w:szCs w:val="20"/>
+        </w:rPr>
+        <w:t>join</w:t>
+      </w:r>
+      <w:r>
+        <w:rPr>
+          <w:rFonts w:ascii="Consolas" w:hAnsi="Consolas" w:cs="Consolas"/>
+          <w:color w:val="000000"/>
+          <w:sz w:val="20"/>
+          <w:szCs w:val="20"/>
+        </w:rPr>
+        <w:t xml:space="preserve"> employees e </w:t>
+      </w:r>
+      <w:r>
+        <w:rPr>
+          <w:rFonts w:ascii="Consolas" w:hAnsi="Consolas" w:cs="Consolas"/>
+          <w:b/>
+          <w:bCs/>
+          <w:color w:val="800000"/>
+          <w:sz w:val="20"/>
+          <w:szCs w:val="20"/>
+        </w:rPr>
+        <w:t>on</w:t>
+      </w:r>
+      <w:r>
+        <w:rPr>
+          <w:rFonts w:ascii="Consolas" w:hAnsi="Consolas" w:cs="Consolas"/>
+          <w:color w:val="000000"/>
+          <w:sz w:val="20"/>
+          <w:szCs w:val="20"/>
+        </w:rPr>
+        <w:t xml:space="preserve"> </w:t>
+      </w:r>
+      <w:proofErr w:type="spellStart"/>
+      <w:r>
+        <w:rPr>
+          <w:rFonts w:ascii="Consolas" w:hAnsi="Consolas" w:cs="Consolas"/>
+          <w:color w:val="000000"/>
+          <w:sz w:val="20"/>
+          <w:szCs w:val="20"/>
+        </w:rPr>
+        <w:t>e.emp_no</w:t>
+      </w:r>
+      <w:proofErr w:type="spellEnd"/>
+      <w:r>
+        <w:rPr>
+          <w:rFonts w:ascii="Consolas" w:hAnsi="Consolas" w:cs="Consolas"/>
+          <w:color w:val="000000"/>
+          <w:sz w:val="20"/>
+          <w:szCs w:val="20"/>
+        </w:rPr>
+        <w:t xml:space="preserve"> = </w:t>
+      </w:r>
+      <w:proofErr w:type="spellStart"/>
+      <w:r>
+        <w:rPr>
+          <w:rFonts w:ascii="Consolas" w:hAnsi="Consolas" w:cs="Consolas"/>
+          <w:color w:val="000000"/>
+          <w:sz w:val="20"/>
+          <w:szCs w:val="20"/>
+        </w:rPr>
+        <w:t>t.emp_no</w:t>
+      </w:r>
+      <w:proofErr w:type="spellEnd"/>
+    </w:p>
+    <w:p>
+      <w:pPr>
+        <w:autoSpaceDE w:val="0"/>
+        <w:autoSpaceDN w:val="0"/>
+        <w:adjustRightInd w:val="0"/>
+        <w:spacing w:after="0" w:line="240" w:lineRule="auto"/>
+        <w:rPr>
+          <w:rFonts w:ascii="Consolas" w:hAnsi="Consolas" w:cs="Consolas"/>
+          <w:sz w:val="20"/>
+          <w:szCs w:val="20"/>
+        </w:rPr>
+      </w:pPr>
+      <w:r>
+        <w:rPr>
+          <w:rFonts w:ascii="Consolas" w:hAnsi="Consolas" w:cs="Consolas"/>
+          <w:b/>
+          <w:bCs/>
+          <w:color w:val="800000"/>
+          <w:sz w:val="20"/>
+          <w:szCs w:val="20"/>
+        </w:rPr>
+        <w:t>inner</w:t>
+      </w:r>
+      <w:r>
+        <w:rPr>
+          <w:rFonts w:ascii="Consolas" w:hAnsi="Consolas" w:cs="Consolas"/>
+          <w:color w:val="000000"/>
+          <w:sz w:val="20"/>
+          <w:szCs w:val="20"/>
+        </w:rPr>
+        <w:t xml:space="preserve"> </w:t>
+      </w:r>
+      <w:r>
+        <w:rPr>
+          <w:rFonts w:ascii="Consolas" w:hAnsi="Consolas" w:cs="Consolas"/>
+          <w:b/>
+          <w:bCs/>
+          <w:color w:val="800000"/>
+          <w:sz w:val="20"/>
+          <w:szCs w:val="20"/>
+        </w:rPr>
+        <w:t>join</w:t>
+      </w:r>
+      <w:r>
+        <w:rPr>
+          <w:rFonts w:ascii="Consolas" w:hAnsi="Consolas" w:cs="Consolas"/>
+          <w:color w:val="000000"/>
+          <w:sz w:val="20"/>
+          <w:szCs w:val="20"/>
+        </w:rPr>
+        <w:t xml:space="preserve"> salaries </w:t>
+      </w:r>
+      <w:proofErr w:type="spellStart"/>
+      <w:r>
+        <w:rPr>
+          <w:rFonts w:ascii="Consolas" w:hAnsi="Consolas" w:cs="Consolas"/>
+          <w:color w:val="000000"/>
+          <w:sz w:val="20"/>
+          <w:szCs w:val="20"/>
+        </w:rPr>
+        <w:t xml:space="preserve">s </w:t>
+      </w:r>
+      <w:r>
+        <w:rPr>
+          <w:rFonts w:ascii="Consolas" w:hAnsi="Consolas" w:cs="Consolas"/>
+          <w:b/>
+          <w:bCs/>
+          <w:color w:val="800000"/>
+          <w:sz w:val="20"/>
+          <w:szCs w:val="20"/>
+        </w:rPr>
+        <w:t>on</w:t>
+      </w:r>
+      <w:proofErr w:type="spellEnd"/>
+      <w:r>
+        <w:rPr>
+          <w:rFonts w:ascii="Consolas" w:hAnsi="Consolas" w:cs="Consolas"/>
+          <w:color w:val="000000"/>
+          <w:sz w:val="20"/>
+          <w:szCs w:val="20"/>
+        </w:rPr>
+        <w:t xml:space="preserve"> </w:t>
+      </w:r>
+      <w:proofErr w:type="spellStart"/>
+      <w:r>
+        <w:rPr>
+          <w:rFonts w:ascii="Consolas" w:hAnsi="Consolas" w:cs="Consolas"/>
+          <w:color w:val="000000"/>
+          <w:sz w:val="20"/>
+          <w:szCs w:val="20"/>
+        </w:rPr>
+        <w:t>s.emp_no</w:t>
+      </w:r>
+      <w:proofErr w:type="spellEnd"/>
+      <w:r>
+        <w:rPr>
+          <w:rFonts w:ascii="Consolas" w:hAnsi="Consolas" w:cs="Consolas"/>
+          <w:color w:val="000000"/>
+          <w:sz w:val="20"/>
+          <w:szCs w:val="20"/>
+        </w:rPr>
+        <w:t xml:space="preserve"> = </w:t>
+      </w:r>
+      <w:proofErr w:type="spellStart"/>
+      <w:r>
+        <w:rPr>
+          <w:rFonts w:ascii="Consolas" w:hAnsi="Consolas" w:cs="Consolas"/>
+          <w:color w:val="000000"/>
+          <w:sz w:val="20"/>
+          <w:szCs w:val="20"/>
+        </w:rPr>
+        <w:t>t.emp_no</w:t>
+      </w:r>
+      <w:proofErr w:type="spellEnd"/>
+    </w:p>
+    <w:p>
+      <w:pPr>
+        <w:rPr>
+          <w:szCs w:val="24"/>
+        </w:rPr>
+      </w:pPr>
+      <w:r>
+        <w:rPr>
+          <w:rFonts w:ascii="Consolas" w:hAnsi="Consolas" w:cs="Consolas"/>
+          <w:b/>
+          <w:bCs/>
+          <w:color w:val="800000"/>
+          <w:sz w:val="20"/>
+          <w:szCs w:val="20"/>
+        </w:rPr>
+        <w:t>group</w:t>
+      </w:r>
+      <w:r>
+        <w:rPr>
+          <w:rFonts w:ascii="Consolas" w:hAnsi="Consolas" w:cs="Consolas"/>
+          <w:color w:val="000000"/>
+          <w:sz w:val="20"/>
+          <w:szCs w:val="20"/>
+        </w:rPr>
+        <w:t xml:space="preserve"> </w:t>
+      </w:r>
+      <w:r>
+        <w:rPr>
+          <w:rFonts w:ascii="Consolas" w:hAnsi="Consolas" w:cs="Consolas"/>
+          <w:b/>
+          <w:bCs/>
+          <w:color w:val="800000"/>
+          <w:sz w:val="20"/>
+          <w:szCs w:val="20"/>
+        </w:rPr>
+        <w:t>by</w:t>
+      </w:r>
+      <w:r>
+        <w:rPr>
+          <w:rFonts w:ascii="Consolas" w:hAnsi="Consolas" w:cs="Consolas"/>
+          <w:color w:val="000000"/>
+          <w:sz w:val="20"/>
+          <w:szCs w:val="20"/>
+        </w:rPr>
+        <w:t xml:space="preserve"> </w:t>
+      </w:r>
+      <w:proofErr w:type="spellStart"/>
+      <w:proofErr w:type="gramStart"/>
+      <w:r>
+        <w:rPr>
+          <w:rFonts w:ascii="Consolas" w:hAnsi="Consolas" w:cs="Consolas"/>
+          <w:color w:val="000000"/>
+          <w:sz w:val="20"/>
+          <w:szCs w:val="20"/>
+        </w:rPr>
+        <w:t>t.title</w:t>
+      </w:r>
+      <w:proofErr w:type="spellEnd"/>
+      <w:proofErr w:type="gramEnd"/>
+      <w:r>
+        <w:rPr>
+          <w:rFonts w:ascii="Consolas" w:hAnsi="Consolas" w:cs="Consolas"/>
+          <w:color w:val="FF0000"/>
+          <w:sz w:val="20"/>
+          <w:szCs w:val="20"/>
+        </w:rPr>
+        <w:t>;</w:t>
+      </w:r>
+    </w:p>
+    <w:p>
+      <w:pPr>
+        <w:pStyle w:val="ListParagraph"/>
+        <w:numPr>
+          <w:ilvl w:val="0"/>
+          <w:numId w:val="3"/>
+        </w:numPr>
+        <w:rPr>
+          <w:szCs w:val="24"/>
+        </w:rPr>
+      </w:pPr>
+      <w:r>
+        <w:rPr>
+          <w:szCs w:val="24"/>
+        </w:rPr>
+        <w:t>How much money was spent on salary for the marketing department between the years 1990 and 1992?</w:t>
+      </w:r>
+    </w:p>
+    <w:p>
+      <w:pPr>
+        <w:rPr>
+          <w:szCs w:val="24"/>
+        </w:rPr>
+      </w:pPr>
+    </w:p>
+    <w:p>
+      <w:pPr>
+        <w:autoSpaceDE w:val="0"/>
+        <w:autoSpaceDN w:val="0"/>
+        <w:adjustRightInd w:val="0"/>
+        <w:spacing w:after="0" w:line="240" w:lineRule="auto"/>
+        <w:rPr>
+          <w:rFonts w:ascii="Consolas" w:hAnsi="Consolas" w:cs="Consolas"/>
+          <w:sz w:val="20"/>
+          <w:szCs w:val="20"/>
+        </w:rPr>
+      </w:pPr>
+      <w:r>
+        <w:rPr>
+          <w:rFonts w:ascii="Consolas" w:hAnsi="Consolas" w:cs="Consolas"/>
+          <w:b/>
+          <w:bCs/>
+          <w:color w:val="800000"/>
+          <w:sz w:val="20"/>
+          <w:szCs w:val="20"/>
+        </w:rPr>
+        <w:lastRenderedPageBreak/>
+        <w:t>select</w:t>
+      </w:r>
+      <w:r>
+        <w:rPr>
+          <w:rFonts w:ascii="Consolas" w:hAnsi="Consolas" w:cs="Consolas"/>
+          <w:color w:val="000000"/>
+          <w:sz w:val="20"/>
+          <w:szCs w:val="20"/>
+        </w:rPr>
+        <w:t xml:space="preserve"> </w:t>
+      </w:r>
+      <w:proofErr w:type="spellStart"/>
+      <w:proofErr w:type="gramStart"/>
+      <w:r>
+        <w:rPr>
+          <w:rFonts w:ascii="Consolas" w:hAnsi="Consolas" w:cs="Consolas"/>
+          <w:color w:val="000000"/>
+          <w:sz w:val="20"/>
+          <w:szCs w:val="20"/>
+        </w:rPr>
+        <w:t>d.dept</w:t>
+      </w:r>
+      <w:proofErr w:type="gramEnd"/>
+      <w:r>
+        <w:rPr>
+          <w:rFonts w:ascii="Consolas" w:hAnsi="Consolas" w:cs="Consolas"/>
+          <w:color w:val="000000"/>
+          <w:sz w:val="20"/>
+          <w:szCs w:val="20"/>
+        </w:rPr>
+        <w:t>_name</w:t>
+      </w:r>
+      <w:proofErr w:type="spellEnd"/>
+      <w:r>
+        <w:rPr>
+          <w:rFonts w:ascii="Consolas" w:hAnsi="Consolas" w:cs="Consolas"/>
+          <w:color w:val="000000"/>
+          <w:sz w:val="20"/>
+          <w:szCs w:val="20"/>
+        </w:rPr>
+        <w:t xml:space="preserve"> </w:t>
+      </w:r>
+      <w:r>
+        <w:rPr>
+          <w:rFonts w:ascii="Consolas" w:hAnsi="Consolas" w:cs="Consolas"/>
+          <w:b/>
+          <w:bCs/>
+          <w:color w:val="800000"/>
+          <w:sz w:val="20"/>
+          <w:szCs w:val="20"/>
+        </w:rPr>
+        <w:t>as</w:t>
+      </w:r>
+      <w:r>
+        <w:rPr>
+          <w:rFonts w:ascii="Consolas" w:hAnsi="Consolas" w:cs="Consolas"/>
+          <w:color w:val="000000"/>
+          <w:sz w:val="20"/>
+          <w:szCs w:val="20"/>
+        </w:rPr>
+        <w:t xml:space="preserve"> </w:t>
+      </w:r>
+      <w:r>
+        <w:rPr>
+          <w:rFonts w:ascii="Consolas" w:hAnsi="Consolas" w:cs="Consolas"/>
+          <w:color w:val="000080"/>
+          <w:sz w:val="20"/>
+          <w:szCs w:val="20"/>
+        </w:rPr>
+        <w:t>"</w:t>
+      </w:r>
+      <w:proofErr w:type="spellStart"/>
+      <w:r>
+        <w:rPr>
+          <w:rFonts w:ascii="Consolas" w:hAnsi="Consolas" w:cs="Consolas"/>
+          <w:color w:val="000080"/>
+          <w:sz w:val="20"/>
+          <w:szCs w:val="20"/>
+        </w:rPr>
+        <w:t>Departmnet</w:t>
+      </w:r>
+      <w:proofErr w:type="spellEnd"/>
+      <w:r>
+        <w:rPr>
+          <w:rFonts w:ascii="Consolas" w:hAnsi="Consolas" w:cs="Consolas"/>
+          <w:color w:val="000080"/>
+          <w:sz w:val="20"/>
+          <w:szCs w:val="20"/>
+        </w:rPr>
+        <w:t>"</w:t>
+      </w:r>
+      <w:r>
+        <w:rPr>
+          <w:rFonts w:ascii="Consolas" w:hAnsi="Consolas" w:cs="Consolas"/>
+          <w:color w:val="000000"/>
+          <w:sz w:val="20"/>
+          <w:szCs w:val="20"/>
+        </w:rPr>
+        <w:t xml:space="preserve">, </w:t>
+      </w:r>
+      <w:r>
+        <w:rPr>
+          <w:rFonts w:ascii="Consolas" w:hAnsi="Consolas" w:cs="Consolas"/>
+          <w:b/>
+          <w:bCs/>
+          <w:color w:val="000080"/>
+          <w:sz w:val="20"/>
+          <w:szCs w:val="20"/>
+        </w:rPr>
+        <w:t>sum</w:t>
+      </w:r>
+      <w:r>
+        <w:rPr>
+          <w:rFonts w:ascii="Consolas" w:hAnsi="Consolas" w:cs="Consolas"/>
+          <w:color w:val="000000"/>
+          <w:sz w:val="20"/>
+          <w:szCs w:val="20"/>
+        </w:rPr>
+        <w:t>(</w:t>
+      </w:r>
+      <w:proofErr w:type="spellStart"/>
+      <w:r>
+        <w:rPr>
+          <w:rFonts w:ascii="Consolas" w:hAnsi="Consolas" w:cs="Consolas"/>
+          <w:color w:val="000000"/>
+          <w:sz w:val="20"/>
+          <w:szCs w:val="20"/>
+        </w:rPr>
+        <w:t>s.salary</w:t>
+      </w:r>
+      <w:proofErr w:type="spellEnd"/>
+      <w:r>
+        <w:rPr>
+          <w:rFonts w:ascii="Consolas" w:hAnsi="Consolas" w:cs="Consolas"/>
+          <w:color w:val="000000"/>
+          <w:sz w:val="20"/>
+          <w:szCs w:val="20"/>
+        </w:rPr>
+        <w:t xml:space="preserve">) </w:t>
+      </w:r>
+      <w:r>
+        <w:rPr>
+          <w:rFonts w:ascii="Consolas" w:hAnsi="Consolas" w:cs="Consolas"/>
+          <w:b/>
+          <w:bCs/>
+          <w:color w:val="800000"/>
+          <w:sz w:val="20"/>
+          <w:szCs w:val="20"/>
+        </w:rPr>
+        <w:t>as</w:t>
+      </w:r>
+      <w:r>
+        <w:rPr>
+          <w:rFonts w:ascii="Consolas" w:hAnsi="Consolas" w:cs="Consolas"/>
+          <w:color w:val="000000"/>
+          <w:sz w:val="20"/>
+          <w:szCs w:val="20"/>
+        </w:rPr>
+        <w:t xml:space="preserve"> </w:t>
+      </w:r>
+      <w:r>
+        <w:rPr>
+          <w:rFonts w:ascii="Consolas" w:hAnsi="Consolas" w:cs="Consolas"/>
+          <w:color w:val="000080"/>
+          <w:sz w:val="20"/>
+          <w:szCs w:val="20"/>
+        </w:rPr>
+        <w:t>"Total Salary"</w:t>
+      </w:r>
+      <w:r>
+        <w:rPr>
+          <w:rFonts w:ascii="Consolas" w:hAnsi="Consolas" w:cs="Consolas"/>
+          <w:color w:val="000000"/>
+          <w:sz w:val="20"/>
+          <w:szCs w:val="20"/>
+        </w:rPr>
+        <w:t xml:space="preserve"> </w:t>
+      </w:r>
+      <w:r>
+        <w:rPr>
+          <w:rFonts w:ascii="Consolas" w:hAnsi="Consolas" w:cs="Consolas"/>
+          <w:b/>
+          <w:bCs/>
+          <w:color w:val="800000"/>
+          <w:sz w:val="20"/>
+          <w:szCs w:val="20"/>
+        </w:rPr>
+        <w:t>from</w:t>
+      </w:r>
+      <w:r>
+        <w:rPr>
+          <w:rFonts w:ascii="Consolas" w:hAnsi="Consolas" w:cs="Consolas"/>
+          <w:color w:val="000000"/>
+          <w:sz w:val="20"/>
+          <w:szCs w:val="20"/>
+        </w:rPr>
+        <w:t xml:space="preserve"> departments d </w:t>
+      </w:r>
+    </w:p>
+    <w:p>
+      <w:pPr>
+        <w:autoSpaceDE w:val="0"/>
+        <w:autoSpaceDN w:val="0"/>
+        <w:adjustRightInd w:val="0"/>
+        <w:spacing w:after="0" w:line="240" w:lineRule="auto"/>
+        <w:rPr>
+          <w:rFonts w:ascii="Consolas" w:hAnsi="Consolas" w:cs="Consolas"/>
+          <w:sz w:val="20"/>
+          <w:szCs w:val="20"/>
+        </w:rPr>
+      </w:pPr>
+      <w:r>
+        <w:rPr>
+          <w:rFonts w:ascii="Consolas" w:hAnsi="Consolas" w:cs="Consolas"/>
+          <w:b/>
+          <w:bCs/>
+          <w:color w:val="800000"/>
+          <w:sz w:val="20"/>
+          <w:szCs w:val="20"/>
+        </w:rPr>
+        <w:t>inner</w:t>
+      </w:r>
+      <w:r>
+        <w:rPr>
+          <w:rFonts w:ascii="Consolas" w:hAnsi="Consolas" w:cs="Consolas"/>
+          <w:color w:val="000000"/>
+          <w:sz w:val="20"/>
+          <w:szCs w:val="20"/>
+        </w:rPr>
+        <w:t xml:space="preserve"> </w:t>
+      </w:r>
+      <w:r>
+        <w:rPr>
+          <w:rFonts w:ascii="Consolas" w:hAnsi="Consolas" w:cs="Consolas"/>
+          <w:b/>
+          <w:bCs/>
+          <w:color w:val="800000"/>
+          <w:sz w:val="20"/>
+          <w:szCs w:val="20"/>
+        </w:rPr>
+        <w:t>join</w:t>
+      </w:r>
+      <w:r>
+        <w:rPr>
+          <w:rFonts w:ascii="Consolas" w:hAnsi="Consolas" w:cs="Consolas"/>
+          <w:color w:val="000000"/>
+          <w:sz w:val="20"/>
+          <w:szCs w:val="20"/>
+        </w:rPr>
+        <w:t xml:space="preserve"> </w:t>
+      </w:r>
+      <w:proofErr w:type="spellStart"/>
+      <w:r>
+        <w:rPr>
+          <w:rFonts w:ascii="Consolas" w:hAnsi="Consolas" w:cs="Consolas"/>
+          <w:color w:val="000000"/>
+          <w:sz w:val="20"/>
+          <w:szCs w:val="20"/>
+        </w:rPr>
+        <w:t>dept_emp</w:t>
+      </w:r>
+      <w:proofErr w:type="spellEnd"/>
+      <w:r>
+        <w:rPr>
+          <w:rFonts w:ascii="Consolas" w:hAnsi="Consolas" w:cs="Consolas"/>
+          <w:color w:val="000000"/>
+          <w:sz w:val="20"/>
+          <w:szCs w:val="20"/>
+        </w:rPr>
+        <w:t xml:space="preserve"> de </w:t>
+      </w:r>
+      <w:r>
+        <w:rPr>
+          <w:rFonts w:ascii="Consolas" w:hAnsi="Consolas" w:cs="Consolas"/>
+          <w:b/>
+          <w:bCs/>
+          <w:color w:val="800000"/>
+          <w:sz w:val="20"/>
+          <w:szCs w:val="20"/>
+        </w:rPr>
+        <w:t>on</w:t>
+      </w:r>
+      <w:r>
+        <w:rPr>
+          <w:rFonts w:ascii="Consolas" w:hAnsi="Consolas" w:cs="Consolas"/>
+          <w:color w:val="000000"/>
+          <w:sz w:val="20"/>
+          <w:szCs w:val="20"/>
+        </w:rPr>
+        <w:t xml:space="preserve"> </w:t>
+      </w:r>
+      <w:proofErr w:type="spellStart"/>
+      <w:proofErr w:type="gramStart"/>
+      <w:r>
+        <w:rPr>
+          <w:rFonts w:ascii="Consolas" w:hAnsi="Consolas" w:cs="Consolas"/>
+          <w:color w:val="000000"/>
+          <w:sz w:val="20"/>
+          <w:szCs w:val="20"/>
+        </w:rPr>
+        <w:t>de.dept</w:t>
+      </w:r>
+      <w:proofErr w:type="gramEnd"/>
+      <w:r>
+        <w:rPr>
+          <w:rFonts w:ascii="Consolas" w:hAnsi="Consolas" w:cs="Consolas"/>
+          <w:color w:val="000000"/>
+          <w:sz w:val="20"/>
+          <w:szCs w:val="20"/>
+        </w:rPr>
+        <w:t>_no</w:t>
+      </w:r>
+      <w:proofErr w:type="spellEnd"/>
+      <w:r>
+        <w:rPr>
+          <w:rFonts w:ascii="Consolas" w:hAnsi="Consolas" w:cs="Consolas"/>
+          <w:color w:val="000000"/>
+          <w:sz w:val="20"/>
+          <w:szCs w:val="20"/>
+        </w:rPr>
+        <w:t xml:space="preserve"> = </w:t>
+      </w:r>
+      <w:proofErr w:type="spellStart"/>
+      <w:r>
+        <w:rPr>
+          <w:rFonts w:ascii="Consolas" w:hAnsi="Consolas" w:cs="Consolas"/>
+          <w:color w:val="000000"/>
+          <w:sz w:val="20"/>
+          <w:szCs w:val="20"/>
+        </w:rPr>
+        <w:t>d.dept_no</w:t>
+      </w:r>
+      <w:proofErr w:type="spellEnd"/>
+    </w:p>
+    <w:p>
+      <w:pPr>
+        <w:rPr>
+          <w:szCs w:val="24"/>
+        </w:rPr>
+      </w:pPr>
+      <w:r>
+        <w:rPr>
+          <w:rFonts w:ascii="Consolas" w:hAnsi="Consolas" w:cs="Consolas"/>
+          <w:b/>
+          <w:bCs/>
+          <w:color w:val="800000"/>
+          <w:sz w:val="20"/>
+          <w:szCs w:val="20"/>
+        </w:rPr>
+        <w:t>inner</w:t>
+      </w:r>
+      <w:r>
+        <w:rPr>
+          <w:rFonts w:ascii="Consolas" w:hAnsi="Consolas" w:cs="Consolas"/>
+          <w:color w:val="000000"/>
+          <w:sz w:val="20"/>
+          <w:szCs w:val="20"/>
+        </w:rPr>
+        <w:t xml:space="preserve"> </w:t>
+      </w:r>
+      <w:r>
+        <w:rPr>
+          <w:rFonts w:ascii="Consolas" w:hAnsi="Consolas" w:cs="Consolas"/>
+          <w:b/>
+          <w:bCs/>
+          <w:color w:val="800000"/>
+          <w:sz w:val="20"/>
+          <w:szCs w:val="20"/>
+        </w:rPr>
+        <w:t>join</w:t>
+      </w:r>
+      <w:r>
+        <w:rPr>
+          <w:rFonts w:ascii="Consolas" w:hAnsi="Consolas" w:cs="Consolas"/>
+          <w:color w:val="000000"/>
+          <w:sz w:val="20"/>
+          <w:szCs w:val="20"/>
+        </w:rPr>
+        <w:t xml:space="preserve"> salaries </w:t>
+      </w:r>
+      <w:proofErr w:type="spellStart"/>
+      <w:r>
+        <w:rPr>
+          <w:rFonts w:ascii="Consolas" w:hAnsi="Consolas" w:cs="Consolas"/>
+          <w:color w:val="000000"/>
+          <w:sz w:val="20"/>
+          <w:szCs w:val="20"/>
+        </w:rPr>
+        <w:t xml:space="preserve">s </w:t>
+      </w:r>
+      <w:r>
+        <w:rPr>
+          <w:rFonts w:ascii="Consolas" w:hAnsi="Consolas" w:cs="Consolas"/>
+          <w:b/>
+          <w:bCs/>
+          <w:color w:val="800000"/>
+          <w:sz w:val="20"/>
+          <w:szCs w:val="20"/>
+        </w:rPr>
+        <w:t>on</w:t>
+      </w:r>
+      <w:proofErr w:type="spellEnd"/>
+      <w:r>
+        <w:rPr>
+          <w:rFonts w:ascii="Consolas" w:hAnsi="Consolas" w:cs="Consolas"/>
+          <w:color w:val="000000"/>
+          <w:sz w:val="20"/>
+          <w:szCs w:val="20"/>
+        </w:rPr>
+        <w:t xml:space="preserve"> </w:t>
+      </w:r>
+      <w:proofErr w:type="spellStart"/>
+      <w:r>
+        <w:rPr>
+          <w:rFonts w:ascii="Consolas" w:hAnsi="Consolas" w:cs="Consolas"/>
+          <w:color w:val="000000"/>
+          <w:sz w:val="20"/>
+          <w:szCs w:val="20"/>
+        </w:rPr>
+        <w:t>s.emp_no</w:t>
+      </w:r>
+      <w:proofErr w:type="spellEnd"/>
+      <w:r>
+        <w:rPr>
+          <w:rFonts w:ascii="Consolas" w:hAnsi="Consolas" w:cs="Consolas"/>
+          <w:color w:val="000000"/>
+          <w:sz w:val="20"/>
+          <w:szCs w:val="20"/>
+        </w:rPr>
+        <w:t xml:space="preserve"> = </w:t>
+      </w:r>
+      <w:proofErr w:type="spellStart"/>
+      <w:r>
+        <w:rPr>
+          <w:rFonts w:ascii="Consolas" w:hAnsi="Consolas" w:cs="Consolas"/>
+          <w:color w:val="000000"/>
+          <w:sz w:val="20"/>
+          <w:szCs w:val="20"/>
+        </w:rPr>
+        <w:t>de.emp_no</w:t>
+      </w:r>
+      <w:proofErr w:type="spellEnd"/>
+      <w:r>
+        <w:rPr>
+          <w:rFonts w:ascii="Consolas" w:hAnsi="Consolas" w:cs="Consolas"/>
+          <w:color w:val="000000"/>
+          <w:sz w:val="20"/>
+          <w:szCs w:val="20"/>
+        </w:rPr>
+        <w:t xml:space="preserve"> </w:t>
+      </w:r>
+      <w:r>
+        <w:rPr>
+          <w:rFonts w:ascii="Consolas" w:hAnsi="Consolas" w:cs="Consolas"/>
+          <w:b/>
+          <w:bCs/>
+          <w:color w:val="800000"/>
+          <w:sz w:val="20"/>
+          <w:szCs w:val="20"/>
+        </w:rPr>
+        <w:t>where</w:t>
+      </w:r>
+      <w:r>
+        <w:rPr>
+          <w:rFonts w:ascii="Consolas" w:hAnsi="Consolas" w:cs="Consolas"/>
+          <w:color w:val="000000"/>
+          <w:sz w:val="20"/>
+          <w:szCs w:val="20"/>
+        </w:rPr>
+        <w:t xml:space="preserve"> </w:t>
+      </w:r>
+      <w:proofErr w:type="spellStart"/>
+      <w:proofErr w:type="gramStart"/>
+      <w:r>
+        <w:rPr>
+          <w:rFonts w:ascii="Consolas" w:hAnsi="Consolas" w:cs="Consolas"/>
+          <w:color w:val="000000"/>
+          <w:sz w:val="20"/>
+          <w:szCs w:val="20"/>
+        </w:rPr>
+        <w:t>d.dept</w:t>
+      </w:r>
+      <w:proofErr w:type="gramEnd"/>
+      <w:r>
+        <w:rPr>
+          <w:rFonts w:ascii="Consolas" w:hAnsi="Consolas" w:cs="Consolas"/>
+          <w:color w:val="000000"/>
+          <w:sz w:val="20"/>
+          <w:szCs w:val="20"/>
+        </w:rPr>
+        <w:t>_name</w:t>
+      </w:r>
+      <w:proofErr w:type="spellEnd"/>
+      <w:r>
+        <w:rPr>
+          <w:rFonts w:ascii="Consolas" w:hAnsi="Consolas" w:cs="Consolas"/>
+          <w:color w:val="000000"/>
+          <w:sz w:val="20"/>
+          <w:szCs w:val="20"/>
+        </w:rPr>
+        <w:t xml:space="preserve"> = </w:t>
+      </w:r>
+      <w:r>
+        <w:rPr>
+          <w:rFonts w:ascii="Consolas" w:hAnsi="Consolas" w:cs="Consolas"/>
+          <w:color w:val="000080"/>
+          <w:sz w:val="20"/>
+          <w:szCs w:val="20"/>
+        </w:rPr>
+        <w:t>"Marketing"</w:t>
+      </w:r>
+      <w:r>
+        <w:rPr>
+          <w:rFonts w:ascii="Consolas" w:hAnsi="Consolas" w:cs="Consolas"/>
+          <w:color w:val="000000"/>
+          <w:sz w:val="20"/>
+          <w:szCs w:val="20"/>
+        </w:rPr>
+        <w:t xml:space="preserve"> </w:t>
+      </w:r>
+      <w:r>
+        <w:rPr>
+          <w:rFonts w:ascii="Consolas" w:hAnsi="Consolas" w:cs="Consolas"/>
+          <w:b/>
+          <w:bCs/>
+          <w:color w:val="800000"/>
+          <w:sz w:val="20"/>
+          <w:szCs w:val="20"/>
+        </w:rPr>
+        <w:t>and</w:t>
+      </w:r>
+      <w:r>
+        <w:rPr>
+          <w:rFonts w:ascii="Consolas" w:hAnsi="Consolas" w:cs="Consolas"/>
+          <w:color w:val="000000"/>
+          <w:sz w:val="20"/>
+          <w:szCs w:val="20"/>
+        </w:rPr>
+        <w:t xml:space="preserve"> </w:t>
+      </w:r>
+      <w:proofErr w:type="spellStart"/>
+      <w:r>
+        <w:rPr>
+          <w:rFonts w:ascii="Consolas" w:hAnsi="Consolas" w:cs="Consolas"/>
+          <w:color w:val="000000"/>
+          <w:sz w:val="20"/>
+          <w:szCs w:val="20"/>
+        </w:rPr>
+        <w:t>s.from_date</w:t>
+      </w:r>
+      <w:proofErr w:type="spellEnd"/>
+      <w:r>
+        <w:rPr>
+          <w:rFonts w:ascii="Consolas" w:hAnsi="Consolas" w:cs="Consolas"/>
+          <w:color w:val="000000"/>
+          <w:sz w:val="20"/>
+          <w:szCs w:val="20"/>
+        </w:rPr>
+        <w:t xml:space="preserve"> </w:t>
+      </w:r>
+      <w:r>
+        <w:rPr>
+          <w:rFonts w:ascii="Consolas" w:hAnsi="Consolas" w:cs="Consolas"/>
+          <w:b/>
+          <w:bCs/>
+          <w:color w:val="800000"/>
+          <w:sz w:val="20"/>
+          <w:szCs w:val="20"/>
+        </w:rPr>
+        <w:t>between</w:t>
+      </w:r>
+      <w:r>
+        <w:rPr>
+          <w:rFonts w:ascii="Consolas" w:hAnsi="Consolas" w:cs="Consolas"/>
+          <w:color w:val="000000"/>
+          <w:sz w:val="20"/>
+          <w:szCs w:val="20"/>
+        </w:rPr>
+        <w:t xml:space="preserve"> </w:t>
+      </w:r>
+      <w:r>
+        <w:rPr>
+          <w:rFonts w:ascii="Consolas" w:hAnsi="Consolas" w:cs="Consolas"/>
+          <w:color w:val="000080"/>
+          <w:sz w:val="20"/>
+          <w:szCs w:val="20"/>
+        </w:rPr>
+        <w:t>"1990-01-01"</w:t>
+      </w:r>
+      <w:r>
+        <w:rPr>
+          <w:rFonts w:ascii="Consolas" w:hAnsi="Consolas" w:cs="Consolas"/>
+          <w:color w:val="000000"/>
+          <w:sz w:val="20"/>
+          <w:szCs w:val="20"/>
+        </w:rPr>
+        <w:t xml:space="preserve"> </w:t>
+      </w:r>
+      <w:r>
+        <w:rPr>
+          <w:rFonts w:ascii="Consolas" w:hAnsi="Consolas" w:cs="Consolas"/>
+          <w:b/>
+          <w:bCs/>
+          <w:color w:val="800000"/>
+          <w:sz w:val="20"/>
+          <w:szCs w:val="20"/>
+        </w:rPr>
+        <w:t>and</w:t>
+      </w:r>
+      <w:r>
+        <w:rPr>
+          <w:rFonts w:ascii="Consolas" w:hAnsi="Consolas" w:cs="Consolas"/>
+          <w:color w:val="000000"/>
+          <w:sz w:val="20"/>
+          <w:szCs w:val="20"/>
+        </w:rPr>
+        <w:t xml:space="preserve"> </w:t>
+      </w:r>
+      <w:r>
+        <w:rPr>
+          <w:rFonts w:ascii="Consolas" w:hAnsi="Consolas" w:cs="Consolas"/>
+          <w:color w:val="000080"/>
+          <w:sz w:val="20"/>
+          <w:szCs w:val="20"/>
+        </w:rPr>
+        <w:t>"1992-12-31"</w:t>
+      </w:r>
+      <w:r>
+        <w:rPr>
+          <w:rFonts w:ascii="Consolas" w:hAnsi="Consolas" w:cs="Consolas"/>
+          <w:color w:val="FF0000"/>
+          <w:sz w:val="20"/>
+          <w:szCs w:val="20"/>
+        </w:rPr>
+        <w:t>;</w:t>
+      </w:r>
+    </w:p>
+    <w:p>
+      <w:pPr>
+        <w:rPr>
+          <w:b/>
+          <w:szCs w:val="24"/>
+        </w:rPr>
+      </w:pPr>
+      <w:r>
+        <w:rPr>
+          <w:b/>
+          <w:szCs w:val="24"/>
+        </w:rPr>
+        <w:t xml:space="preserve">Screenshots of </w:t>
+      </w:r>
+      <w:r>
+        <w:rPr>
+          <w:b/>
+          <w:szCs w:val="24"/>
+        </w:rPr>
+        <w:t>Queries</w:t>
+      </w:r>
+      <w:r>
+        <w:rPr>
+          <w:b/>
+          <w:szCs w:val="24"/>
+        </w:rPr>
+        <w:t>:</w:t>
+      </w:r>
+    </w:p>
+    <w:p>
+      <w:pPr>
+        <w:rPr>
+          <w:b/>
+          <w:szCs w:val="24"/>
+        </w:rPr>
+      </w:pPr>
+      <w:r>
+        <w:rPr>
+          <w:b/>
+          <w:noProof/>
           <w:szCs w:val="24"/>
         </w:rPr>
         <w:drawing>
@@ -556,9 +2143,9 @@
       <w:r>
         <w:rPr>
           <w:b/>
-          <w:szCs w:val="24"/>
-        </w:rPr>
-        <w:lastRenderedPageBreak/>
+          <w:noProof/>
+          <w:szCs w:val="24"/>
+        </w:rPr>
         <w:drawing>
           <wp:inline distT="0" distB="0" distL="0" distR="0" wp14:anchorId="0D411D39" wp14:editId="160ACE14">
             <wp:extent cx="4320914" cy="548688"/>
@@ -609,10 +2196,10 @@
           <w:szCs w:val="24"/>
         </w:rPr>
         <w:drawing>
-          <wp:inline distT="0" distB="0" distL="0" distR="0" wp14:anchorId="6754937D" wp14:editId="5AE4A821">
-            <wp:extent cx="5943600" cy="475615"/>
-            <wp:effectExtent l="0" t="0" r="0" b="635"/>
-            <wp:docPr id="5" name="Picture 5"/>
+          <wp:inline distT="0" distB="0" distL="0" distR="0" wp14:anchorId="089910E4" wp14:editId="19A0AD8F">
+            <wp:extent cx="5943600" cy="353060"/>
+            <wp:effectExtent l="0" t="0" r="0" b="8890"/>
+            <wp:docPr id="7" name="Picture 7"/>
             <wp:cNvGraphicFramePr>
               <a:graphicFrameLocks xmlns:a="http://schemas.openxmlformats.org/drawingml/2006/main" noChangeAspect="1"/>
             </wp:cNvGraphicFramePr>
@@ -632,7 +2219,7 @@
                   <pic:spPr>
                     <a:xfrm>
                       <a:off x="0" y="0"/>
-                      <a:ext cx="5943600" cy="475615"/>
+                      <a:ext cx="5943600" cy="353060"/>
                     </a:xfrm>
                     <a:prstGeom prst="rect">
                       <a:avLst/>
@@ -684,6 +2271,7 @@
       <w:r>
         <w:rPr>
           <w:b/>
+          <w:noProof/>
           <w:szCs w:val="24"/>
         </w:rPr>
         <w:drawing>
@@ -733,6 +2321,7 @@
       <w:r>
         <w:rPr>
           <w:b/>
+          <w:noProof/>
           <w:szCs w:val="24"/>
         </w:rPr>
         <w:drawing>
@@ -785,10 +2374,10 @@
           <w:szCs w:val="24"/>
         </w:rPr>
         <w:drawing>
-          <wp:inline distT="0" distB="0" distL="0" distR="0" wp14:anchorId="6FD91220" wp14:editId="75995B5E">
-            <wp:extent cx="1729890" cy="426757"/>
-            <wp:effectExtent l="0" t="0" r="3810" b="0"/>
-            <wp:docPr id="6" name="Picture 6" descr="Table&#10;&#10;Description automatically generated with medium confidence"/>
+          <wp:inline distT="0" distB="0" distL="0" distR="0" wp14:anchorId="5F7A3E40" wp14:editId="6FB3144F">
+            <wp:extent cx="2331922" cy="510584"/>
+            <wp:effectExtent l="0" t="0" r="0" b="3810"/>
+            <wp:docPr id="8" name="Picture 8"/>
             <wp:cNvGraphicFramePr>
               <a:graphicFrameLocks xmlns:a="http://schemas.openxmlformats.org/drawingml/2006/main" noChangeAspect="1"/>
             </wp:cNvGraphicFramePr>
@@ -796,7 +2385,7 @@
               <a:graphicData uri="http://schemas.openxmlformats.org/drawingml/2006/picture">
                 <pic:pic xmlns:pic="http://schemas.openxmlformats.org/drawingml/2006/picture">
                   <pic:nvPicPr>
-                    <pic:cNvPr id="6" name="Picture 6" descr="Table&#10;&#10;Description automatically generated with medium confidence"/>
+                    <pic:cNvPr id="1" name=""/>
                     <pic:cNvPicPr/>
                   </pic:nvPicPr>
                   <pic:blipFill>
@@ -808,7 +2397,7 @@
                   <pic:spPr>
                     <a:xfrm>
                       <a:off x="0" y="0"/>
-                      <a:ext cx="1729890" cy="426757"/>
+                      <a:ext cx="2331922" cy="510584"/>
                     </a:xfrm>
                     <a:prstGeom prst="rect">
                       <a:avLst/>
@@ -1156,11 +2745,195 @@
       </w:pPr>
     </w:lvl>
   </w:abstractNum>
-  <w:num w:numId="1" w16cid:durableId="345444471">
+  <w:abstractNum w:abstractNumId="2" w15:restartNumberingAfterBreak="0">
+    <w:nsid w:val="356819FF"/>
+    <w:multiLevelType w:val="hybridMultilevel"/>
+    <w:tmpl w:val="DAE65E4C"/>
+    <w:lvl w:ilvl="0" w:tplc="0409000F">
+      <w:start w:val="1"/>
+      <w:numFmt w:val="decimal"/>
+      <w:lvlText w:val="%1."/>
+      <w:lvlJc w:val="left"/>
+      <w:pPr>
+        <w:ind w:left="720" w:hanging="360"/>
+      </w:pPr>
+      <w:rPr>
+        <w:rFonts w:hint="default"/>
+      </w:rPr>
+    </w:lvl>
+    <w:lvl w:ilvl="1" w:tplc="04090019" w:tentative="1">
+      <w:start w:val="1"/>
+      <w:numFmt w:val="lowerLetter"/>
+      <w:lvlText w:val="%2."/>
+      <w:lvlJc w:val="left"/>
+      <w:pPr>
+        <w:ind w:left="1440" w:hanging="360"/>
+      </w:pPr>
+    </w:lvl>
+    <w:lvl w:ilvl="2" w:tplc="0409001B" w:tentative="1">
+      <w:start w:val="1"/>
+      <w:numFmt w:val="lowerRoman"/>
+      <w:lvlText w:val="%3."/>
+      <w:lvlJc w:val="right"/>
+      <w:pPr>
+        <w:ind w:left="2160" w:hanging="180"/>
+      </w:pPr>
+    </w:lvl>
+    <w:lvl w:ilvl="3" w:tplc="0409000F" w:tentative="1">
+      <w:start w:val="1"/>
+      <w:numFmt w:val="decimal"/>
+      <w:lvlText w:val="%4."/>
+      <w:lvlJc w:val="left"/>
+      <w:pPr>
+        <w:ind w:left="2880" w:hanging="360"/>
+      </w:pPr>
+    </w:lvl>
+    <w:lvl w:ilvl="4" w:tplc="04090019" w:tentative="1">
+      <w:start w:val="1"/>
+      <w:numFmt w:val="lowerLetter"/>
+      <w:lvlText w:val="%5."/>
+      <w:lvlJc w:val="left"/>
+      <w:pPr>
+        <w:ind w:left="3600" w:hanging="360"/>
+      </w:pPr>
+    </w:lvl>
+    <w:lvl w:ilvl="5" w:tplc="0409001B" w:tentative="1">
+      <w:start w:val="1"/>
+      <w:numFmt w:val="lowerRoman"/>
+      <w:lvlText w:val="%6."/>
+      <w:lvlJc w:val="right"/>
+      <w:pPr>
+        <w:ind w:left="4320" w:hanging="180"/>
+      </w:pPr>
+    </w:lvl>
+    <w:lvl w:ilvl="6" w:tplc="0409000F" w:tentative="1">
+      <w:start w:val="1"/>
+      <w:numFmt w:val="decimal"/>
+      <w:lvlText w:val="%7."/>
+      <w:lvlJc w:val="left"/>
+      <w:pPr>
+        <w:ind w:left="5040" w:hanging="360"/>
+      </w:pPr>
+    </w:lvl>
+    <w:lvl w:ilvl="7" w:tplc="04090019" w:tentative="1">
+      <w:start w:val="1"/>
+      <w:numFmt w:val="lowerLetter"/>
+      <w:lvlText w:val="%8."/>
+      <w:lvlJc w:val="left"/>
+      <w:pPr>
+        <w:ind w:left="5760" w:hanging="360"/>
+      </w:pPr>
+    </w:lvl>
+    <w:lvl w:ilvl="8" w:tplc="0409001B" w:tentative="1">
+      <w:start w:val="1"/>
+      <w:numFmt w:val="lowerRoman"/>
+      <w:lvlText w:val="%9."/>
+      <w:lvlJc w:val="right"/>
+      <w:pPr>
+        <w:ind w:left="6480" w:hanging="180"/>
+      </w:pPr>
+    </w:lvl>
+  </w:abstractNum>
+  <w:abstractNum w:abstractNumId="3" w15:restartNumberingAfterBreak="0">
+    <w:nsid w:val="5EF47751"/>
+    <w:multiLevelType w:val="hybridMultilevel"/>
+    <w:tmpl w:val="DAE65E4C"/>
+    <w:lvl w:ilvl="0" w:tplc="FFFFFFFF">
+      <w:start w:val="1"/>
+      <w:numFmt w:val="decimal"/>
+      <w:lvlText w:val="%1."/>
+      <w:lvlJc w:val="left"/>
+      <w:pPr>
+        <w:ind w:left="720" w:hanging="360"/>
+      </w:pPr>
+      <w:rPr>
+        <w:rFonts w:hint="default"/>
+      </w:rPr>
+    </w:lvl>
+    <w:lvl w:ilvl="1" w:tplc="FFFFFFFF" w:tentative="1">
+      <w:start w:val="1"/>
+      <w:numFmt w:val="lowerLetter"/>
+      <w:lvlText w:val="%2."/>
+      <w:lvlJc w:val="left"/>
+      <w:pPr>
+        <w:ind w:left="1440" w:hanging="360"/>
+      </w:pPr>
+    </w:lvl>
+    <w:lvl w:ilvl="2" w:tplc="FFFFFFFF" w:tentative="1">
+      <w:start w:val="1"/>
+      <w:numFmt w:val="lowerRoman"/>
+      <w:lvlText w:val="%3."/>
+      <w:lvlJc w:val="right"/>
+      <w:pPr>
+        <w:ind w:left="2160" w:hanging="180"/>
+      </w:pPr>
+    </w:lvl>
+    <w:lvl w:ilvl="3" w:tplc="FFFFFFFF" w:tentative="1">
+      <w:start w:val="1"/>
+      <w:numFmt w:val="decimal"/>
+      <w:lvlText w:val="%4."/>
+      <w:lvlJc w:val="left"/>
+      <w:pPr>
+        <w:ind w:left="2880" w:hanging="360"/>
+      </w:pPr>
+    </w:lvl>
+    <w:lvl w:ilvl="4" w:tplc="FFFFFFFF" w:tentative="1">
+      <w:start w:val="1"/>
+      <w:numFmt w:val="lowerLetter"/>
+      <w:lvlText w:val="%5."/>
+      <w:lvlJc w:val="left"/>
+      <w:pPr>
+        <w:ind w:left="3600" w:hanging="360"/>
+      </w:pPr>
+    </w:lvl>
+    <w:lvl w:ilvl="5" w:tplc="FFFFFFFF" w:tentative="1">
+      <w:start w:val="1"/>
+      <w:numFmt w:val="lowerRoman"/>
+      <w:lvlText w:val="%6."/>
+      <w:lvlJc w:val="right"/>
+      <w:pPr>
+        <w:ind w:left="4320" w:hanging="180"/>
+      </w:pPr>
+    </w:lvl>
+    <w:lvl w:ilvl="6" w:tplc="FFFFFFFF" w:tentative="1">
+      <w:start w:val="1"/>
+      <w:numFmt w:val="decimal"/>
+      <w:lvlText w:val="%7."/>
+      <w:lvlJc w:val="left"/>
+      <w:pPr>
+        <w:ind w:left="5040" w:hanging="360"/>
+      </w:pPr>
+    </w:lvl>
+    <w:lvl w:ilvl="7" w:tplc="FFFFFFFF" w:tentative="1">
+      <w:start w:val="1"/>
+      <w:numFmt w:val="lowerLetter"/>
+      <w:lvlText w:val="%8."/>
+      <w:lvlJc w:val="left"/>
+      <w:pPr>
+        <w:ind w:left="5760" w:hanging="360"/>
+      </w:pPr>
+    </w:lvl>
+    <w:lvl w:ilvl="8" w:tplc="FFFFFFFF" w:tentative="1">
+      <w:start w:val="1"/>
+      <w:numFmt w:val="lowerRoman"/>
+      <w:lvlText w:val="%9."/>
+      <w:lvlJc w:val="right"/>
+      <w:pPr>
+        <w:ind w:left="6480" w:hanging="180"/>
+      </w:pPr>
+    </w:lvl>
+  </w:abstractNum>
+  <w:num w:numId="1">
     <w:abstractNumId w:val="0"/>
   </w:num>
-  <w:num w:numId="2" w16cid:durableId="111025136">
+  <w:num w:numId="2">
     <w:abstractNumId w:val="1"/>
+  </w:num>
+  <w:num w:numId="3">
+    <w:abstractNumId w:val="2"/>
+  </w:num>
+  <w:num w:numId="4">
+    <w:abstractNumId w:val="3"/>
   </w:num>
 </w:numbering>
 </file>

</xml_diff>